<commit_message>
updated diary and added documentation to the repo
</commit_message>
<xml_diff>
--- a/Diary.docx
+++ b/Diary.docx
@@ -545,25 +545,7 @@
         <w:rPr>
           <w:lang w:val="en-GB"/>
         </w:rPr>
-        <w:t>Adde</w:t>
-      </w:r>
-      <w:r>
-        <w:rPr>
-          <w:lang w:val="en-GB"/>
-        </w:rPr>
-        <w:t>d attractions page with google i</w:t>
-      </w:r>
-      <w:r>
-        <w:rPr>
-          <w:lang w:val="en-GB"/>
-        </w:rPr>
-        <w:t>frame</w:t>
-      </w:r>
-      <w:r>
-        <w:rPr>
-          <w:lang w:val="en-GB"/>
-        </w:rPr>
-        <w:t xml:space="preserve"> and Text boxes.</w:t>
+        <w:t>Added attractions page with google iframe and Text boxes.</w:t>
       </w:r>
     </w:p>
     <w:p>
@@ -681,21 +663,86 @@
         </w:rPr>
         <w:t xml:space="preserve"> on homepage</w:t>
       </w:r>
+      <w:r>
+        <w:rPr>
+          <w:lang w:val="en-GB"/>
+        </w:rPr>
+        <w:t>.</w:t>
+      </w:r>
+    </w:p>
+    <w:p>
+      <w:pPr>
+        <w:rPr>
+          <w:lang w:val="en-GB"/>
+        </w:rPr>
+      </w:pPr>
+      <w:r>
+        <w:rPr>
+          <w:lang w:val="en-GB"/>
+        </w:rPr>
+        <w:t>03/11 4pm – Reformatted comments section to make comments have more contrast.</w:t>
+      </w:r>
+    </w:p>
+    <w:p>
+      <w:pPr>
+        <w:rPr>
+          <w:lang w:val="en-GB"/>
+        </w:rPr>
+      </w:pPr>
+    </w:p>
+    <w:p>
+      <w:pPr>
+        <w:rPr>
+          <w:lang w:val="en-GB"/>
+        </w:rPr>
+      </w:pPr>
+    </w:p>
+    <w:p>
+      <w:pPr>
+        <w:rPr>
+          <w:lang w:val="en-GB"/>
+        </w:rPr>
+      </w:pPr>
+      <w:r>
+        <w:rPr>
+          <w:lang w:val="en-GB"/>
+        </w:rPr>
+        <w:t>03/11 7pm – Centred the comments form so that there is some formatting on it.</w:t>
+      </w:r>
+    </w:p>
+    <w:p>
+      <w:pPr>
+        <w:rPr>
+          <w:lang w:val="en-GB"/>
+        </w:rPr>
+      </w:pPr>
+    </w:p>
+    <w:p>
+      <w:pPr>
+        <w:rPr>
+          <w:lang w:val="en-GB"/>
+        </w:rPr>
+      </w:pPr>
+      <w:r>
+        <w:rPr>
+          <w:lang w:val="en-GB"/>
+        </w:rPr>
+        <w:t>04/11 10:30</w:t>
+      </w:r>
+      <w:r>
+        <w:rPr>
+          <w:lang w:val="en-GB"/>
+        </w:rPr>
+        <w:t>am</w:t>
+      </w:r>
       <w:bookmarkStart w:id="0" w:name="_GoBack"/>
       <w:bookmarkEnd w:id="0"/>
       <w:r>
         <w:rPr>
           <w:lang w:val="en-GB"/>
         </w:rPr>
-        <w:t>.</w:t>
-      </w:r>
-    </w:p>
-    <w:p>
-      <w:pPr>
-        <w:rPr>
-          <w:lang w:val="en-GB"/>
-        </w:rPr>
-      </w:pPr>
+        <w:t xml:space="preserve"> – Changed website titles and added a manual link in index for those with JavaScript disabled</w:t>
+      </w:r>
     </w:p>
     <w:sectPr>
       <w:pgSz w:w="12240" w:h="15840"/>

</xml_diff>